<commit_message>
added initial tests for SHA-1 hasing and blob serialization
</commit_message>
<xml_diff>
--- a/Gitlet Architecture .docx
+++ b/Gitlet Architecture .docx
@@ -357,6 +357,280 @@
           <w:bCs/>
         </w:rPr>
       </w:pPr>
+      <w:r>
+        <w:t>Blobs with same content are considered to have the same hash. Commits with same value have the same hash.</w:t>
+      </w:r>
+    </w:p>
+    <w:p>
+      <w:pPr>
+        <w:rPr>
+          <w:b/>
+          <w:bCs/>
+        </w:rPr>
+      </w:pPr>
+      <w:r>
+        <w:rPr>
+          <w:b/>
+          <w:bCs/>
+        </w:rPr>
+        <w:t>Specs</w:t>
+      </w:r>
+    </w:p>
+    <w:p>
+      <w:pPr>
+        <w:pStyle w:val="ListParagraph"/>
+        <w:numPr>
+          <w:ilvl w:val="0"/>
+          <w:numId w:val="1"/>
+        </w:numPr>
+      </w:pPr>
+      <w:r>
+        <w:t xml:space="preserve">Everything needs to be stored </w:t>
+      </w:r>
+      <w:proofErr w:type="gramStart"/>
+      <w:r>
+        <w:t>in .</w:t>
+      </w:r>
+      <w:proofErr w:type="spellStart"/>
+      <w:r>
+        <w:t>gitlet</w:t>
+      </w:r>
+      <w:proofErr w:type="spellEnd"/>
+      <w:proofErr w:type="gramEnd"/>
+      <w:r>
+        <w:t xml:space="preserve"> (old copies of files and metadata.)</w:t>
+      </w:r>
+    </w:p>
+    <w:p>
+      <w:pPr>
+        <w:numPr>
+          <w:ilvl w:val="0"/>
+          <w:numId w:val="1"/>
+        </w:numPr>
+        <w:shd w:val="clear" w:color="auto" w:fill="FFFFFF"/>
+        <w:spacing w:before="150" w:after="150" w:line="420" w:lineRule="atLeast"/>
+        <w:rPr>
+          <w:rFonts w:ascii="Arial" w:eastAsia="Times New Roman" w:hAnsi="Arial" w:cs="Arial"/>
+          <w:color w:val="000000"/>
+        </w:rPr>
+      </w:pPr>
+      <w:r>
+        <w:rPr>
+          <w:rFonts w:ascii="Arial" w:eastAsia="Times New Roman" w:hAnsi="Arial" w:cs="Arial"/>
+          <w:color w:val="000000"/>
+        </w:rPr>
+        <w:t>If a user doesn't input any arguments, print the message </w:t>
+      </w:r>
+      <w:r>
+        <w:rPr>
+          <w:rFonts w:ascii="Courier New" w:eastAsia="Times New Roman" w:hAnsi="Courier New" w:cs="Courier New"/>
+          <w:color w:val="000000"/>
+          <w:sz w:val="23"/>
+          <w:szCs w:val="23"/>
+          <w:shd w:val="clear" w:color="auto" w:fill="EEEEEE"/>
+        </w:rPr>
+        <w:t>Please enter a command.</w:t>
+      </w:r>
+      <w:r>
+        <w:rPr>
+          <w:rFonts w:ascii="Arial" w:eastAsia="Times New Roman" w:hAnsi="Arial" w:cs="Arial"/>
+          <w:color w:val="000000"/>
+        </w:rPr>
+        <w:t> and exit.</w:t>
+      </w:r>
+    </w:p>
+    <w:p>
+      <w:pPr>
+        <w:numPr>
+          <w:ilvl w:val="0"/>
+          <w:numId w:val="1"/>
+        </w:numPr>
+        <w:shd w:val="clear" w:color="auto" w:fill="FFFFFF"/>
+        <w:spacing w:before="150" w:after="150" w:line="420" w:lineRule="atLeast"/>
+        <w:rPr>
+          <w:rFonts w:ascii="Arial" w:eastAsia="Times New Roman" w:hAnsi="Arial" w:cs="Arial"/>
+          <w:color w:val="000000"/>
+        </w:rPr>
+      </w:pPr>
+      <w:r>
+        <w:rPr>
+          <w:rFonts w:ascii="Arial" w:eastAsia="Times New Roman" w:hAnsi="Arial" w:cs="Arial"/>
+          <w:color w:val="000000"/>
+        </w:rPr>
+        <w:t>If a user inputs a command that doesn't exist, print the message </w:t>
+      </w:r>
+      <w:r>
+        <w:rPr>
+          <w:rFonts w:ascii="Courier New" w:eastAsia="Times New Roman" w:hAnsi="Courier New" w:cs="Courier New"/>
+          <w:color w:val="000000"/>
+          <w:sz w:val="23"/>
+          <w:szCs w:val="23"/>
+          <w:shd w:val="clear" w:color="auto" w:fill="EEEEEE"/>
+        </w:rPr>
+        <w:t>No command with that name exists.</w:t>
+      </w:r>
+      <w:r>
+        <w:rPr>
+          <w:rFonts w:ascii="Arial" w:eastAsia="Times New Roman" w:hAnsi="Arial" w:cs="Arial"/>
+          <w:color w:val="000000"/>
+        </w:rPr>
+        <w:t> and exit.</w:t>
+      </w:r>
+    </w:p>
+    <w:p>
+      <w:pPr>
+        <w:numPr>
+          <w:ilvl w:val="0"/>
+          <w:numId w:val="1"/>
+        </w:numPr>
+        <w:shd w:val="clear" w:color="auto" w:fill="FFFFFF"/>
+        <w:spacing w:before="150" w:after="150" w:line="420" w:lineRule="atLeast"/>
+        <w:rPr>
+          <w:rFonts w:ascii="Arial" w:eastAsia="Times New Roman" w:hAnsi="Arial" w:cs="Arial"/>
+          <w:color w:val="000000"/>
+        </w:rPr>
+      </w:pPr>
+      <w:r>
+        <w:rPr>
+          <w:rFonts w:ascii="Arial" w:eastAsia="Times New Roman" w:hAnsi="Arial" w:cs="Arial"/>
+          <w:color w:val="000000"/>
+        </w:rPr>
+        <w:t>If a user inputs a command with the wrong number or format of operands, print the message </w:t>
+      </w:r>
+      <w:r>
+        <w:rPr>
+          <w:rFonts w:ascii="Courier New" w:eastAsia="Times New Roman" w:hAnsi="Courier New" w:cs="Courier New"/>
+          <w:color w:val="000000"/>
+          <w:sz w:val="23"/>
+          <w:szCs w:val="23"/>
+          <w:shd w:val="clear" w:color="auto" w:fill="EEEEEE"/>
+        </w:rPr>
+        <w:t>Incorrect operands.</w:t>
+      </w:r>
+      <w:r>
+        <w:rPr>
+          <w:rFonts w:ascii="Arial" w:eastAsia="Times New Roman" w:hAnsi="Arial" w:cs="Arial"/>
+          <w:color w:val="000000"/>
+        </w:rPr>
+        <w:t> and exit.</w:t>
+      </w:r>
+    </w:p>
+    <w:p>
+      <w:pPr>
+        <w:numPr>
+          <w:ilvl w:val="0"/>
+          <w:numId w:val="1"/>
+        </w:numPr>
+        <w:shd w:val="clear" w:color="auto" w:fill="FFFFFF"/>
+        <w:spacing w:before="150" w:after="150" w:line="420" w:lineRule="atLeast"/>
+        <w:rPr>
+          <w:rFonts w:ascii="Arial" w:eastAsia="Times New Roman" w:hAnsi="Arial" w:cs="Arial"/>
+          <w:color w:val="000000"/>
+        </w:rPr>
+      </w:pPr>
+      <w:r>
+        <w:rPr>
+          <w:rFonts w:ascii="Arial" w:eastAsia="Times New Roman" w:hAnsi="Arial" w:cs="Arial"/>
+          <w:color w:val="000000"/>
+        </w:rPr>
+        <w:lastRenderedPageBreak/>
+        <w:t xml:space="preserve">If a user inputs a command that requires being in an initialized </w:t>
+      </w:r>
+      <w:proofErr w:type="spellStart"/>
+      <w:r>
+        <w:rPr>
+          <w:rFonts w:ascii="Arial" w:eastAsia="Times New Roman" w:hAnsi="Arial" w:cs="Arial"/>
+          <w:color w:val="000000"/>
+        </w:rPr>
+        <w:t>Gitlet</w:t>
+      </w:r>
+      <w:proofErr w:type="spellEnd"/>
+      <w:r>
+        <w:rPr>
+          <w:rFonts w:ascii="Arial" w:eastAsia="Times New Roman" w:hAnsi="Arial" w:cs="Arial"/>
+          <w:color w:val="000000"/>
+        </w:rPr>
+        <w:t xml:space="preserve"> working directory (i.e., one containing </w:t>
+      </w:r>
+      <w:proofErr w:type="gramStart"/>
+      <w:r>
+        <w:rPr>
+          <w:rFonts w:ascii="Arial" w:eastAsia="Times New Roman" w:hAnsi="Arial" w:cs="Arial"/>
+          <w:color w:val="000000"/>
+        </w:rPr>
+        <w:t>a </w:t>
+      </w:r>
+      <w:r>
+        <w:rPr>
+          <w:rFonts w:ascii="Courier New" w:eastAsia="Times New Roman" w:hAnsi="Courier New" w:cs="Courier New"/>
+          <w:color w:val="000000"/>
+          <w:sz w:val="23"/>
+          <w:szCs w:val="23"/>
+          <w:shd w:val="clear" w:color="auto" w:fill="EEEEEE"/>
+        </w:rPr>
+        <w:t>.</w:t>
+      </w:r>
+      <w:proofErr w:type="spellStart"/>
+      <w:r>
+        <w:rPr>
+          <w:rFonts w:ascii="Courier New" w:eastAsia="Times New Roman" w:hAnsi="Courier New" w:cs="Courier New"/>
+          <w:color w:val="000000"/>
+          <w:sz w:val="23"/>
+          <w:szCs w:val="23"/>
+          <w:shd w:val="clear" w:color="auto" w:fill="EEEEEE"/>
+        </w:rPr>
+        <w:t>gitlet</w:t>
+      </w:r>
+      <w:proofErr w:type="spellEnd"/>
+      <w:proofErr w:type="gramEnd"/>
+      <w:r>
+        <w:rPr>
+          <w:rFonts w:ascii="Arial" w:eastAsia="Times New Roman" w:hAnsi="Arial" w:cs="Arial"/>
+          <w:color w:val="000000"/>
+        </w:rPr>
+        <w:t> subdirectory), but is not in such a directory, print the message </w:t>
+      </w:r>
+      <w:r>
+        <w:rPr>
+          <w:rFonts w:ascii="Courier New" w:eastAsia="Times New Roman" w:hAnsi="Courier New" w:cs="Courier New"/>
+          <w:color w:val="000000"/>
+          <w:sz w:val="23"/>
+          <w:szCs w:val="23"/>
+          <w:shd w:val="clear" w:color="auto" w:fill="EEEEEE"/>
+        </w:rPr>
+        <w:t xml:space="preserve">Not in an initialized </w:t>
+      </w:r>
+      <w:proofErr w:type="spellStart"/>
+      <w:r>
+        <w:rPr>
+          <w:rFonts w:ascii="Courier New" w:eastAsia="Times New Roman" w:hAnsi="Courier New" w:cs="Courier New"/>
+          <w:color w:val="000000"/>
+          <w:sz w:val="23"/>
+          <w:szCs w:val="23"/>
+          <w:shd w:val="clear" w:color="auto" w:fill="EEEEEE"/>
+        </w:rPr>
+        <w:t>Gitlet</w:t>
+      </w:r>
+      <w:proofErr w:type="spellEnd"/>
+      <w:r>
+        <w:rPr>
+          <w:rFonts w:ascii="Courier New" w:eastAsia="Times New Roman" w:hAnsi="Courier New" w:cs="Courier New"/>
+          <w:color w:val="000000"/>
+          <w:sz w:val="23"/>
+          <w:szCs w:val="23"/>
+          <w:shd w:val="clear" w:color="auto" w:fill="EEEEEE"/>
+        </w:rPr>
+        <w:t xml:space="preserve"> directory.</w:t>
+      </w:r>
+    </w:p>
+    <w:p>
+      <w:pPr>
+        <w:pStyle w:val="ListParagraph"/>
+        <w:numPr>
+          <w:ilvl w:val="0"/>
+          <w:numId w:val="1"/>
+        </w:numPr>
+      </w:pPr>
     </w:p>
     <w:sectPr>
       <w:pgSz w:w="12240" w:h="15840"/>
@@ -371,6 +645,155 @@
 <file path=word/numbering.xml><?xml version="1.0" encoding="utf-8"?>
 <w:numbering xmlns:wpc="http://schemas.microsoft.com/office/word/2010/wordprocessingCanvas" xmlns:cx="http://schemas.microsoft.com/office/drawing/2014/chartex" xmlns:cx1="http://schemas.microsoft.com/office/drawing/2015/9/8/chartex" xmlns:cx2="http://schemas.microsoft.com/office/drawing/2015/10/21/chartex" xmlns:cx3="http://schemas.microsoft.com/office/drawing/2016/5/9/chartex" xmlns:cx4="http://schemas.microsoft.com/office/drawing/2016/5/10/chartex" xmlns:cx5="http://schemas.microsoft.com/office/drawing/2016/5/11/chartex" xmlns:cx6="http://schemas.microsoft.com/office/drawing/2016/5/12/chartex" xmlns:cx7="http://schemas.microsoft.com/office/drawing/2016/5/13/chartex" xmlns:cx8="http://schemas.microsoft.com/office/drawing/2016/5/14/chartex" xmlns:mc="http://schemas.openxmlformats.org/markup-compatibility/2006" xmlns:aink="http://schemas.microsoft.com/office/drawing/2016/ink" xmlns:am3d="http://schemas.microsoft.com/office/drawing/2017/model3d" xmlns:o="urn:schemas-microsoft-com:office:office" xmlns:r="http://schemas.openxmlformats.org/officeDocument/2006/relationships" xmlns:m="http://schemas.openxmlformats.org/officeDocument/2006/math" xmlns:v="urn:schemas-microsoft-com:vml" xmlns:wp14="http://schemas.microsoft.com/office/word/2010/wordprocessingDrawing" xmlns:wp="http://schemas.openxmlformats.org/drawingml/2006/wordprocessingDrawing" xmlns:w10="urn:schemas-microsoft-com:office:word" xmlns:w="http://schemas.openxmlformats.org/wordprocessingml/2006/main" xmlns:w14="http://schemas.microsoft.com/office/word/2010/wordml" xmlns:w15="http://schemas.microsoft.com/office/word/2012/wordml" xmlns:w16cex="http://schemas.microsoft.com/office/word/2018/wordml/cex" xmlns:w16cid="http://schemas.microsoft.com/office/word/2016/wordml/cid" xmlns:w16="http://schemas.microsoft.com/office/word/2018/wordml" xmlns:w16se="http://schemas.microsoft.com/office/word/2015/wordml/symex" xmlns:wpg="http://schemas.microsoft.com/office/word/2010/wordprocessingGroup" xmlns:wpi="http://schemas.microsoft.com/office/word/2010/wordprocessingInk" xmlns:wne="http://schemas.microsoft.com/office/word/2006/wordml" xmlns:wps="http://schemas.microsoft.com/office/word/2010/wordprocessingShape" mc:Ignorable="w14 w15 w16se w16cid w16 w16cex wp14">
   <w:abstractNum w:abstractNumId="0" w15:restartNumberingAfterBreak="0">
+    <w:nsid w:val="34962B0A"/>
+    <w:multiLevelType w:val="multilevel"/>
+    <w:tmpl w:val="D13ED08A"/>
+    <w:lvl w:ilvl="0">
+      <w:start w:val="1"/>
+      <w:numFmt w:val="bullet"/>
+      <w:lvlText w:val=""/>
+      <w:lvlJc w:val="left"/>
+      <w:pPr>
+        <w:tabs>
+          <w:tab w:val="num" w:pos="720"/>
+        </w:tabs>
+        <w:ind w:left="720" w:hanging="360"/>
+      </w:pPr>
+      <w:rPr>
+        <w:rFonts w:ascii="Symbol" w:hAnsi="Symbol" w:hint="default"/>
+        <w:sz w:val="20"/>
+      </w:rPr>
+    </w:lvl>
+    <w:lvl w:ilvl="1" w:tentative="1">
+      <w:start w:val="1"/>
+      <w:numFmt w:val="bullet"/>
+      <w:lvlText w:val="o"/>
+      <w:lvlJc w:val="left"/>
+      <w:pPr>
+        <w:tabs>
+          <w:tab w:val="num" w:pos="1440"/>
+        </w:tabs>
+        <w:ind w:left="1440" w:hanging="360"/>
+      </w:pPr>
+      <w:rPr>
+        <w:rFonts w:ascii="Courier New" w:hAnsi="Courier New" w:hint="default"/>
+        <w:sz w:val="20"/>
+      </w:rPr>
+    </w:lvl>
+    <w:lvl w:ilvl="2" w:tentative="1">
+      <w:start w:val="1"/>
+      <w:numFmt w:val="bullet"/>
+      <w:lvlText w:val=""/>
+      <w:lvlJc w:val="left"/>
+      <w:pPr>
+        <w:tabs>
+          <w:tab w:val="num" w:pos="2160"/>
+        </w:tabs>
+        <w:ind w:left="2160" w:hanging="360"/>
+      </w:pPr>
+      <w:rPr>
+        <w:rFonts w:ascii="Wingdings" w:hAnsi="Wingdings" w:hint="default"/>
+        <w:sz w:val="20"/>
+      </w:rPr>
+    </w:lvl>
+    <w:lvl w:ilvl="3" w:tentative="1">
+      <w:start w:val="1"/>
+      <w:numFmt w:val="bullet"/>
+      <w:lvlText w:val=""/>
+      <w:lvlJc w:val="left"/>
+      <w:pPr>
+        <w:tabs>
+          <w:tab w:val="num" w:pos="2880"/>
+        </w:tabs>
+        <w:ind w:left="2880" w:hanging="360"/>
+      </w:pPr>
+      <w:rPr>
+        <w:rFonts w:ascii="Wingdings" w:hAnsi="Wingdings" w:hint="default"/>
+        <w:sz w:val="20"/>
+      </w:rPr>
+    </w:lvl>
+    <w:lvl w:ilvl="4" w:tentative="1">
+      <w:start w:val="1"/>
+      <w:numFmt w:val="bullet"/>
+      <w:lvlText w:val=""/>
+      <w:lvlJc w:val="left"/>
+      <w:pPr>
+        <w:tabs>
+          <w:tab w:val="num" w:pos="3600"/>
+        </w:tabs>
+        <w:ind w:left="3600" w:hanging="360"/>
+      </w:pPr>
+      <w:rPr>
+        <w:rFonts w:ascii="Wingdings" w:hAnsi="Wingdings" w:hint="default"/>
+        <w:sz w:val="20"/>
+      </w:rPr>
+    </w:lvl>
+    <w:lvl w:ilvl="5" w:tentative="1">
+      <w:start w:val="1"/>
+      <w:numFmt w:val="bullet"/>
+      <w:lvlText w:val=""/>
+      <w:lvlJc w:val="left"/>
+      <w:pPr>
+        <w:tabs>
+          <w:tab w:val="num" w:pos="4320"/>
+        </w:tabs>
+        <w:ind w:left="4320" w:hanging="360"/>
+      </w:pPr>
+      <w:rPr>
+        <w:rFonts w:ascii="Wingdings" w:hAnsi="Wingdings" w:hint="default"/>
+        <w:sz w:val="20"/>
+      </w:rPr>
+    </w:lvl>
+    <w:lvl w:ilvl="6" w:tentative="1">
+      <w:start w:val="1"/>
+      <w:numFmt w:val="bullet"/>
+      <w:lvlText w:val=""/>
+      <w:lvlJc w:val="left"/>
+      <w:pPr>
+        <w:tabs>
+          <w:tab w:val="num" w:pos="5040"/>
+        </w:tabs>
+        <w:ind w:left="5040" w:hanging="360"/>
+      </w:pPr>
+      <w:rPr>
+        <w:rFonts w:ascii="Wingdings" w:hAnsi="Wingdings" w:hint="default"/>
+        <w:sz w:val="20"/>
+      </w:rPr>
+    </w:lvl>
+    <w:lvl w:ilvl="7" w:tentative="1">
+      <w:start w:val="1"/>
+      <w:numFmt w:val="bullet"/>
+      <w:lvlText w:val=""/>
+      <w:lvlJc w:val="left"/>
+      <w:pPr>
+        <w:tabs>
+          <w:tab w:val="num" w:pos="5760"/>
+        </w:tabs>
+        <w:ind w:left="5760" w:hanging="360"/>
+      </w:pPr>
+      <w:rPr>
+        <w:rFonts w:ascii="Wingdings" w:hAnsi="Wingdings" w:hint="default"/>
+        <w:sz w:val="20"/>
+      </w:rPr>
+    </w:lvl>
+    <w:lvl w:ilvl="8" w:tentative="1">
+      <w:start w:val="1"/>
+      <w:numFmt w:val="bullet"/>
+      <w:lvlText w:val=""/>
+      <w:lvlJc w:val="left"/>
+      <w:pPr>
+        <w:tabs>
+          <w:tab w:val="num" w:pos="6480"/>
+        </w:tabs>
+        <w:ind w:left="6480" w:hanging="360"/>
+      </w:pPr>
+      <w:rPr>
+        <w:rFonts w:ascii="Wingdings" w:hAnsi="Wingdings" w:hint="default"/>
+        <w:sz w:val="20"/>
+      </w:rPr>
+    </w:lvl>
+  </w:abstractNum>
+  <w:abstractNum w:abstractNumId="1" w15:restartNumberingAfterBreak="0">
     <w:nsid w:val="67810C9F"/>
     <w:multiLevelType w:val="hybridMultilevel"/>
     <w:tmpl w:val="AF98D752"/>
@@ -483,6 +906,9 @@
     </w:lvl>
   </w:abstractNum>
   <w:num w:numId="1">
+    <w:abstractNumId w:val="1"/>
+  </w:num>
+  <w:num w:numId="2">
     <w:abstractNumId w:val="0"/>
   </w:num>
 </w:numbering>
@@ -946,6 +1372,19 @@
       <w:szCs w:val="18"/>
     </w:rPr>
   </w:style>
+  <w:style w:type="character" w:styleId="HTMLCode">
+    <w:name w:val="HTML Code"/>
+    <w:basedOn w:val="DefaultParagraphFont"/>
+    <w:uiPriority w:val="99"/>
+    <w:semiHidden/>
+    <w:unhideWhenUsed/>
+    <w:rsid w:val="00095388"/>
+    <w:rPr>
+      <w:rFonts w:ascii="Courier New" w:eastAsia="Times New Roman" w:hAnsi="Courier New" w:cs="Courier New"/>
+      <w:sz w:val="20"/>
+      <w:szCs w:val="20"/>
+    </w:rPr>
+  </w:style>
 </w:styles>
 </file>
 

</xml_diff>